<commit_message>
MOD: feedback sobre el cuento
</commit_message>
<xml_diff>
--- a/El ultimo contrato (CUENTO ENTREGABLE).docx
+++ b/El ultimo contrato (CUENTO ENTREGABLE).docx
@@ -151,53 +151,81 @@
         <w:rPr>
           <w:lang w:val="es-CO"/>
         </w:rPr>
+        <w:t xml:space="preserve"> lista</w:t>
+      </w:r>
+      <w:r>
+        <w:rPr>
+          <w:lang w:val="es-CO"/>
+        </w:rPr>
+        <w:t xml:space="preserve"> , asegurándose de dejar el espacio suficiente para cargar el cuerpo de la víctima.</w:t>
+      </w:r>
+    </w:p>
+    <w:p>
+      <w:pPr>
+        <w:jc w:val="both"/>
+        <w:rPr>
+          <w:lang w:val="es-CO"/>
+        </w:rPr>
+      </w:pPr>
+      <w:r>
+        <w:rPr>
+          <w:lang w:val="es-CO"/>
+        </w:rPr>
+        <w:t xml:space="preserve">Al llegar a la dirección donde encontraría el sujeto del contrato, </w:t>
+      </w:r>
+      <w:r>
+        <w:rPr>
+          <w:lang w:val="es-CO"/>
+        </w:rPr>
+        <w:t>se da cuenta que no es un lugar extraño para él y que en algún momento de su vida había recorrido esta zona</w:t>
+      </w:r>
+      <w:r>
+        <w:rPr>
+          <w:lang w:val="es-CO"/>
+        </w:rPr>
+        <w:t>, el localizador del le indica que el sujeto se encuentra en la terraza del edificio que tiene al frente, por lo que rápidamente decide subir. Al entrar a la terraza de aquel edificio vienen a su mente recuerdos de su infancia, reconociendo aquel lugar como su antiguo hogar. En el borde de la terraza se encuentra un hombre de espaldas, su víctima, quien no se ha percatado de su presencia. Keen procede a sacar su arma y apuntarle a aquel hombre, pero mientras se prepara para dar el tiro mortal nota en el cuello de la víctima un tatuaje conocido, un tatuaje que no había visto desde aquella noche en la que asesinaron a sus padres.</w:t>
+      </w:r>
+    </w:p>
+    <w:p>
+      <w:pPr>
+        <w:jc w:val="right"/>
+        <w:rPr>
+          <w:lang w:val="es-CO"/>
+        </w:rPr>
+      </w:pPr>
+      <w:proofErr w:type="spellStart"/>
+      <w:r>
+        <w:rPr>
+          <w:lang w:val="es-CO"/>
+        </w:rPr>
+        <w:t>Jose</w:t>
+      </w:r>
+      <w:proofErr w:type="spellEnd"/>
+      <w:r>
+        <w:rPr>
+          <w:lang w:val="es-CO"/>
+        </w:rPr>
+        <w:t xml:space="preserve"> Alejandro </w:t>
+      </w:r>
+      <w:proofErr w:type="spellStart"/>
+      <w:r>
+        <w:rPr>
+          <w:lang w:val="es-CO"/>
+        </w:rPr>
+        <w:t>Iguaran</w:t>
+      </w:r>
+      <w:proofErr w:type="spellEnd"/>
+      <w:r>
+        <w:rPr>
+          <w:lang w:val="es-CO"/>
+        </w:rPr>
         <w:t xml:space="preserve"> </w:t>
       </w:r>
-      <w:proofErr w:type="gramStart"/>
-      <w:r>
-        <w:rPr>
-          <w:lang w:val="es-CO"/>
-        </w:rPr>
-        <w:t>lista</w:t>
-      </w:r>
-      <w:r>
-        <w:rPr>
-          <w:lang w:val="es-CO"/>
-        </w:rPr>
-        <w:t xml:space="preserve"> ,</w:t>
-      </w:r>
-      <w:proofErr w:type="gramEnd"/>
-      <w:r>
-        <w:rPr>
-          <w:lang w:val="es-CO"/>
-        </w:rPr>
-        <w:t xml:space="preserve"> asegurándose de dejar el espacio suficiente para cargar el cuerpo de la víctima.</w:t>
-      </w:r>
-    </w:p>
-    <w:p>
-      <w:pPr>
-        <w:jc w:val="both"/>
-        <w:rPr>
-          <w:lang w:val="es-CO"/>
-        </w:rPr>
-      </w:pPr>
-      <w:r>
-        <w:rPr>
-          <w:lang w:val="es-CO"/>
-        </w:rPr>
-        <w:t xml:space="preserve">Al llegar a la dirección donde encontraría el sujeto del contrato, </w:t>
-      </w:r>
-      <w:r>
-        <w:rPr>
-          <w:lang w:val="es-CO"/>
-        </w:rPr>
-        <w:t>se da cuenta que no es un lugar extraño para él y que en algún momento de su vida había recorrido esta zona</w:t>
-      </w:r>
-      <w:r>
-        <w:rPr>
-          <w:lang w:val="es-CO"/>
-        </w:rPr>
-        <w:t>, el localizador del le indica que el sujeto se encuentra en la terraza del edificio que tiene al frente, por lo que rápidamente decide subir. Al entrar a la terraza de aquel edificio vienen a su mente recuerdos de su infancia, reconociendo aquel lugar como su antiguo hogar. En el borde de la terraza se encuentra un hombre de espaldas, su víctima, quien no se ha percatado de su presencia. Keen procede a sacar su arma y apuntarle a aquel hombre, pero mientras se prepara para dar el tiro mortal nota en el cuello de la víctima un tatuaje conocido, un tatuaje que no había visto desde aquella noche en la que asesinaron a sus padres.</w:t>
+      <w:r>
+        <w:rPr>
+          <w:lang w:val="es-CO"/>
+        </w:rPr>
+        <w:t>Muñoz</w:t>
       </w:r>
     </w:p>
     <w:p>
@@ -207,17 +235,67 @@
           <w:lang w:val="es-CO"/>
         </w:rPr>
       </w:pPr>
-      <w:r>
-        <w:rPr>
-          <w:lang w:val="es-CO"/>
-        </w:rPr>
-        <w:t xml:space="preserve">Jose Alejandro Iguaran </w:t>
-      </w:r>
-      <w:r>
-        <w:rPr>
-          <w:lang w:val="es-CO"/>
-        </w:rPr>
-        <w:t>Muñoz</w:t>
+    </w:p>
+    <w:p>
+      <w:pPr>
+        <w:jc w:val="right"/>
+        <w:rPr>
+          <w:lang w:val="es-CO"/>
+        </w:rPr>
+      </w:pPr>
+    </w:p>
+    <w:p>
+      <w:pPr>
+        <w:rPr>
+          <w:lang w:val="es-CO"/>
+        </w:rPr>
+      </w:pPr>
+      <w:r>
+        <w:rPr>
+          <w:lang w:val="es-CO"/>
+        </w:rPr>
+        <w:t xml:space="preserve"># Me dejaste iniciada en la historia!, muy buena y muy </w:t>
+      </w:r>
+      <w:proofErr w:type="spellStart"/>
+      <w:r>
+        <w:rPr>
+          <w:lang w:val="es-CO"/>
+        </w:rPr>
+        <w:t>bn</w:t>
+      </w:r>
+      <w:proofErr w:type="spellEnd"/>
+      <w:r>
+        <w:rPr>
+          <w:lang w:val="es-CO"/>
+        </w:rPr>
+        <w:t xml:space="preserve"> escrita.</w:t>
+      </w:r>
+    </w:p>
+    <w:p>
+      <w:pPr>
+        <w:rPr>
+          <w:lang w:val="es-CO"/>
+        </w:rPr>
+      </w:pPr>
+      <w:r>
+        <w:rPr>
+          <w:lang w:val="es-CO"/>
+        </w:rPr>
+        <w:t xml:space="preserve"># Por fa señala en este documento los conceptos que incorporaste </w:t>
+      </w:r>
+      <w:proofErr w:type="spellStart"/>
+      <w:r>
+        <w:rPr>
+          <w:lang w:val="es-CO"/>
+        </w:rPr>
+        <w:t>pq</w:t>
+      </w:r>
+      <w:proofErr w:type="spellEnd"/>
+      <w:r>
+        <w:rPr>
+          <w:lang w:val="es-CO"/>
+        </w:rPr>
+        <w:t xml:space="preserve"> solo encontré 6. </w:t>
       </w:r>
       <w:bookmarkStart w:id="0" w:name="_GoBack"/>
       <w:bookmarkEnd w:id="0"/>
@@ -257,7 +335,7 @@
       </w:pPr>
     </w:pPrDefault>
   </w:docDefaults>
-  <w:latentStyles w:defLockedState="0" w:defUIPriority="99" w:defSemiHidden="0" w:defUnhideWhenUsed="0" w:defQFormat="0" w:count="376">
+  <w:latentStyles w:defLockedState="0" w:defUIPriority="99" w:defSemiHidden="0" w:defUnhideWhenUsed="0" w:defQFormat="0" w:count="377">
     <w:lsdException w:name="Normal" w:uiPriority="0" w:qFormat="1"/>
     <w:lsdException w:name="heading 1" w:uiPriority="9" w:qFormat="1"/>
     <w:lsdException w:name="heading 2" w:semiHidden="1" w:uiPriority="9" w:unhideWhenUsed="1" w:qFormat="1"/>
@@ -363,7 +441,6 @@
     <w:lsdException w:name="HTML Sample" w:semiHidden="1" w:unhideWhenUsed="1"/>
     <w:lsdException w:name="HTML Typewriter" w:semiHidden="1" w:unhideWhenUsed="1"/>
     <w:lsdException w:name="HTML Variable" w:semiHidden="1" w:unhideWhenUsed="1"/>
-    <w:lsdException w:name="Normal Table" w:semiHidden="1" w:unhideWhenUsed="1"/>
     <w:lsdException w:name="annotation subject" w:semiHidden="1" w:unhideWhenUsed="1"/>
     <w:lsdException w:name="No List" w:semiHidden="1" w:unhideWhenUsed="1"/>
     <w:lsdException w:name="Outline List 1" w:semiHidden="1" w:unhideWhenUsed="1"/>
@@ -410,10 +487,8 @@
     <w:lsdException w:name="Table Subtle 2" w:semiHidden="1" w:unhideWhenUsed="1"/>
     <w:lsdException w:name="Table Web 1" w:semiHidden="1" w:unhideWhenUsed="1"/>
     <w:lsdException w:name="Table Web 2" w:semiHidden="1" w:unhideWhenUsed="1"/>
-    <w:lsdException w:name="Table Web 3" w:semiHidden="1" w:unhideWhenUsed="1"/>
     <w:lsdException w:name="Balloon Text" w:semiHidden="1" w:unhideWhenUsed="1"/>
     <w:lsdException w:name="Table Grid" w:uiPriority="39"/>
-    <w:lsdException w:name="Table Theme" w:semiHidden="1" w:unhideWhenUsed="1"/>
     <w:lsdException w:name="Placeholder Text" w:semiHidden="1"/>
     <w:lsdException w:name="No Spacing" w:uiPriority="1" w:qFormat="1"/>
     <w:lsdException w:name="Light Shading" w:uiPriority="60"/>
@@ -634,6 +709,7 @@
     <w:lsdException w:name="Hashtag" w:semiHidden="1" w:unhideWhenUsed="1"/>
     <w:lsdException w:name="Unresolved Mention" w:semiHidden="1" w:unhideWhenUsed="1"/>
     <w:lsdException w:name="Smart Link" w:semiHidden="1" w:unhideWhenUsed="1"/>
+    <w:lsdException w:name="Smart Link Error" w:semiHidden="1" w:unhideWhenUsed="1"/>
   </w:latentStyles>
   <w:style w:type="paragraph" w:default="1" w:styleId="Normal">
     <w:name w:val="Normal"/>

</xml_diff>

<commit_message>
Revert "MOD: feedback sobre el cuento"
This reverts commit 941518556df37b2306be2b7bf1e0058185d0e96c.
</commit_message>
<xml_diff>
--- a/El ultimo contrato (CUENTO ENTREGABLE).docx
+++ b/El ultimo contrato (CUENTO ENTREGABLE).docx
@@ -151,13 +151,27 @@
         <w:rPr>
           <w:lang w:val="es-CO"/>
         </w:rPr>
-        <w:t xml:space="preserve"> lista</w:t>
-      </w:r>
-      <w:r>
-        <w:rPr>
-          <w:lang w:val="es-CO"/>
-        </w:rPr>
-        <w:t xml:space="preserve"> , asegurándose de dejar el espacio suficiente para cargar el cuerpo de la víctima.</w:t>
+        <w:t xml:space="preserve"> </w:t>
+      </w:r>
+      <w:proofErr w:type="gramStart"/>
+      <w:r>
+        <w:rPr>
+          <w:lang w:val="es-CO"/>
+        </w:rPr>
+        <w:t>lista</w:t>
+      </w:r>
+      <w:r>
+        <w:rPr>
+          <w:lang w:val="es-CO"/>
+        </w:rPr>
+        <w:t xml:space="preserve"> ,</w:t>
+      </w:r>
+      <w:proofErr w:type="gramEnd"/>
+      <w:r>
+        <w:rPr>
+          <w:lang w:val="es-CO"/>
+        </w:rPr>
+        <w:t xml:space="preserve"> asegurándose de dejar el espacio suficiente para cargar el cuerpo de la víctima.</w:t>
       </w:r>
     </w:p>
     <w:p>
@@ -193,109 +207,17 @@
           <w:lang w:val="es-CO"/>
         </w:rPr>
       </w:pPr>
-      <w:proofErr w:type="spellStart"/>
-      <w:r>
-        <w:rPr>
-          <w:lang w:val="es-CO"/>
-        </w:rPr>
-        <w:t>Jose</w:t>
-      </w:r>
-      <w:proofErr w:type="spellEnd"/>
-      <w:r>
-        <w:rPr>
-          <w:lang w:val="es-CO"/>
-        </w:rPr>
-        <w:t xml:space="preserve"> Alejandro </w:t>
-      </w:r>
-      <w:proofErr w:type="spellStart"/>
-      <w:r>
-        <w:rPr>
-          <w:lang w:val="es-CO"/>
-        </w:rPr>
-        <w:t>Iguaran</w:t>
-      </w:r>
-      <w:proofErr w:type="spellEnd"/>
-      <w:r>
-        <w:rPr>
-          <w:lang w:val="es-CO"/>
-        </w:rPr>
-        <w:t xml:space="preserve"> </w:t>
+      <w:r>
+        <w:rPr>
+          <w:lang w:val="es-CO"/>
+        </w:rPr>
+        <w:t xml:space="preserve">Jose Alejandro Iguaran </w:t>
       </w:r>
       <w:r>
         <w:rPr>
           <w:lang w:val="es-CO"/>
         </w:rPr>
         <w:t>Muñoz</w:t>
-      </w:r>
-    </w:p>
-    <w:p>
-      <w:pPr>
-        <w:jc w:val="right"/>
-        <w:rPr>
-          <w:lang w:val="es-CO"/>
-        </w:rPr>
-      </w:pPr>
-    </w:p>
-    <w:p>
-      <w:pPr>
-        <w:jc w:val="right"/>
-        <w:rPr>
-          <w:lang w:val="es-CO"/>
-        </w:rPr>
-      </w:pPr>
-    </w:p>
-    <w:p>
-      <w:pPr>
-        <w:rPr>
-          <w:lang w:val="es-CO"/>
-        </w:rPr>
-      </w:pPr>
-      <w:r>
-        <w:rPr>
-          <w:lang w:val="es-CO"/>
-        </w:rPr>
-        <w:t xml:space="preserve"># Me dejaste iniciada en la historia!, muy buena y muy </w:t>
-      </w:r>
-      <w:proofErr w:type="spellStart"/>
-      <w:r>
-        <w:rPr>
-          <w:lang w:val="es-CO"/>
-        </w:rPr>
-        <w:t>bn</w:t>
-      </w:r>
-      <w:proofErr w:type="spellEnd"/>
-      <w:r>
-        <w:rPr>
-          <w:lang w:val="es-CO"/>
-        </w:rPr>
-        <w:t xml:space="preserve"> escrita.</w:t>
-      </w:r>
-    </w:p>
-    <w:p>
-      <w:pPr>
-        <w:rPr>
-          <w:lang w:val="es-CO"/>
-        </w:rPr>
-      </w:pPr>
-      <w:r>
-        <w:rPr>
-          <w:lang w:val="es-CO"/>
-        </w:rPr>
-        <w:t xml:space="preserve"># Por fa señala en este documento los conceptos que incorporaste </w:t>
-      </w:r>
-      <w:proofErr w:type="spellStart"/>
-      <w:r>
-        <w:rPr>
-          <w:lang w:val="es-CO"/>
-        </w:rPr>
-        <w:t>pq</w:t>
-      </w:r>
-      <w:proofErr w:type="spellEnd"/>
-      <w:r>
-        <w:rPr>
-          <w:lang w:val="es-CO"/>
-        </w:rPr>
-        <w:t xml:space="preserve"> solo encontré 6. </w:t>
       </w:r>
       <w:bookmarkStart w:id="0" w:name="_GoBack"/>
       <w:bookmarkEnd w:id="0"/>
@@ -335,7 +257,7 @@
       </w:pPr>
     </w:pPrDefault>
   </w:docDefaults>
-  <w:latentStyles w:defLockedState="0" w:defUIPriority="99" w:defSemiHidden="0" w:defUnhideWhenUsed="0" w:defQFormat="0" w:count="377">
+  <w:latentStyles w:defLockedState="0" w:defUIPriority="99" w:defSemiHidden="0" w:defUnhideWhenUsed="0" w:defQFormat="0" w:count="376">
     <w:lsdException w:name="Normal" w:uiPriority="0" w:qFormat="1"/>
     <w:lsdException w:name="heading 1" w:uiPriority="9" w:qFormat="1"/>
     <w:lsdException w:name="heading 2" w:semiHidden="1" w:uiPriority="9" w:unhideWhenUsed="1" w:qFormat="1"/>
@@ -441,6 +363,7 @@
     <w:lsdException w:name="HTML Sample" w:semiHidden="1" w:unhideWhenUsed="1"/>
     <w:lsdException w:name="HTML Typewriter" w:semiHidden="1" w:unhideWhenUsed="1"/>
     <w:lsdException w:name="HTML Variable" w:semiHidden="1" w:unhideWhenUsed="1"/>
+    <w:lsdException w:name="Normal Table" w:semiHidden="1" w:unhideWhenUsed="1"/>
     <w:lsdException w:name="annotation subject" w:semiHidden="1" w:unhideWhenUsed="1"/>
     <w:lsdException w:name="No List" w:semiHidden="1" w:unhideWhenUsed="1"/>
     <w:lsdException w:name="Outline List 1" w:semiHidden="1" w:unhideWhenUsed="1"/>
@@ -487,8 +410,10 @@
     <w:lsdException w:name="Table Subtle 2" w:semiHidden="1" w:unhideWhenUsed="1"/>
     <w:lsdException w:name="Table Web 1" w:semiHidden="1" w:unhideWhenUsed="1"/>
     <w:lsdException w:name="Table Web 2" w:semiHidden="1" w:unhideWhenUsed="1"/>
+    <w:lsdException w:name="Table Web 3" w:semiHidden="1" w:unhideWhenUsed="1"/>
     <w:lsdException w:name="Balloon Text" w:semiHidden="1" w:unhideWhenUsed="1"/>
     <w:lsdException w:name="Table Grid" w:uiPriority="39"/>
+    <w:lsdException w:name="Table Theme" w:semiHidden="1" w:unhideWhenUsed="1"/>
     <w:lsdException w:name="Placeholder Text" w:semiHidden="1"/>
     <w:lsdException w:name="No Spacing" w:uiPriority="1" w:qFormat="1"/>
     <w:lsdException w:name="Light Shading" w:uiPriority="60"/>
@@ -709,7 +634,6 @@
     <w:lsdException w:name="Hashtag" w:semiHidden="1" w:unhideWhenUsed="1"/>
     <w:lsdException w:name="Unresolved Mention" w:semiHidden="1" w:unhideWhenUsed="1"/>
     <w:lsdException w:name="Smart Link" w:semiHidden="1" w:unhideWhenUsed="1"/>
-    <w:lsdException w:name="Smart Link Error" w:semiHidden="1" w:unhideWhenUsed="1"/>
   </w:latentStyles>
   <w:style w:type="paragraph" w:default="1" w:styleId="Normal">
     <w:name w:val="Normal"/>

</xml_diff>

<commit_message>
Update El ultimo contrato (CUENTO ENTREGABLE).docx
</commit_message>
<xml_diff>
--- a/El ultimo contrato (CUENTO ENTREGABLE).docx
+++ b/El ultimo contrato (CUENTO ENTREGABLE).docx
@@ -1,6 +1,6 @@
 
 <file path=word/document.xml><?xml version="1.0" encoding="utf-8"?>
-<w:document xmlns:wpc="http://schemas.microsoft.com/office/word/2010/wordprocessingCanvas" xmlns:cx="http://schemas.microsoft.com/office/drawing/2014/chartex" xmlns:cx1="http://schemas.microsoft.com/office/drawing/2015/9/8/chartex" xmlns:cx2="http://schemas.microsoft.com/office/drawing/2015/10/21/chartex" xmlns:cx3="http://schemas.microsoft.com/office/drawing/2016/5/9/chartex" xmlns:cx4="http://schemas.microsoft.com/office/drawing/2016/5/10/chartex" xmlns:cx5="http://schemas.microsoft.com/office/drawing/2016/5/11/chartex" xmlns:cx6="http://schemas.microsoft.com/office/drawing/2016/5/12/chartex" xmlns:cx7="http://schemas.microsoft.com/office/drawing/2016/5/13/chartex" xmlns:cx8="http://schemas.microsoft.com/office/drawing/2016/5/14/chartex" xmlns:mc="http://schemas.openxmlformats.org/markup-compatibility/2006" xmlns:aink="http://schemas.microsoft.com/office/drawing/2016/ink" xmlns:am3d="http://schemas.microsoft.com/office/drawing/2017/model3d" xmlns:o="urn:schemas-microsoft-com:office:office" xmlns:r="http://schemas.openxmlformats.org/officeDocument/2006/relationships" xmlns:m="http://schemas.openxmlformats.org/officeDocument/2006/math" xmlns:v="urn:schemas-microsoft-com:vml" xmlns:wp14="http://schemas.microsoft.com/office/word/2010/wordprocessingDrawing" xmlns:wp="http://schemas.openxmlformats.org/drawingml/2006/wordprocessingDrawing" xmlns:w10="urn:schemas-microsoft-com:office:word" xmlns:w="http://schemas.openxmlformats.org/wordprocessingml/2006/main" xmlns:w14="http://schemas.microsoft.com/office/word/2010/wordml" xmlns:w15="http://schemas.microsoft.com/office/word/2012/wordml" xmlns:w16cid="http://schemas.microsoft.com/office/word/2016/wordml/cid" xmlns:w16se="http://schemas.microsoft.com/office/word/2015/wordml/symex" xmlns:wpg="http://schemas.microsoft.com/office/word/2010/wordprocessingGroup" xmlns:wpi="http://schemas.microsoft.com/office/word/2010/wordprocessingInk" xmlns:wne="http://schemas.microsoft.com/office/word/2006/wordml" xmlns:wps="http://schemas.microsoft.com/office/word/2010/wordprocessingShape" mc:Ignorable="w14 w15 w16se w16cid wp14">
+<w:document xmlns:wpc="http://schemas.microsoft.com/office/word/2010/wordprocessingCanvas" xmlns:cx="http://schemas.microsoft.com/office/drawing/2014/chartex" xmlns:cx1="http://schemas.microsoft.com/office/drawing/2015/9/8/chartex" xmlns:cx2="http://schemas.microsoft.com/office/drawing/2015/10/21/chartex" xmlns:cx3="http://schemas.microsoft.com/office/drawing/2016/5/9/chartex" xmlns:cx4="http://schemas.microsoft.com/office/drawing/2016/5/10/chartex" xmlns:cx5="http://schemas.microsoft.com/office/drawing/2016/5/11/chartex" xmlns:cx6="http://schemas.microsoft.com/office/drawing/2016/5/12/chartex" xmlns:cx7="http://schemas.microsoft.com/office/drawing/2016/5/13/chartex" xmlns:cx8="http://schemas.microsoft.com/office/drawing/2016/5/14/chartex" xmlns:mc="http://schemas.openxmlformats.org/markup-compatibility/2006" xmlns:aink="http://schemas.microsoft.com/office/drawing/2016/ink" xmlns:am3d="http://schemas.microsoft.com/office/drawing/2017/model3d" xmlns:o="urn:schemas-microsoft-com:office:office" xmlns:r="http://schemas.openxmlformats.org/officeDocument/2006/relationships" xmlns:m="http://schemas.openxmlformats.org/officeDocument/2006/math" xmlns:v="urn:schemas-microsoft-com:vml" xmlns:wp14="http://schemas.microsoft.com/office/word/2010/wordprocessingDrawing" xmlns:wp="http://schemas.openxmlformats.org/drawingml/2006/wordprocessingDrawing" xmlns:w10="urn:schemas-microsoft-com:office:word" xmlns:w="http://schemas.openxmlformats.org/wordprocessingml/2006/main" xmlns:w14="http://schemas.microsoft.com/office/word/2010/wordml" xmlns:w15="http://schemas.microsoft.com/office/word/2012/wordml" xmlns:w16cex="http://schemas.microsoft.com/office/word/2018/wordml/cex" xmlns:w16cid="http://schemas.microsoft.com/office/word/2016/wordml/cid" xmlns:w16="http://schemas.microsoft.com/office/word/2018/wordml" xmlns:w16se="http://schemas.microsoft.com/office/word/2015/wordml/symex" xmlns:wpg="http://schemas.microsoft.com/office/word/2010/wordprocessingGroup" xmlns:wpi="http://schemas.microsoft.com/office/word/2010/wordprocessingInk" xmlns:wne="http://schemas.microsoft.com/office/word/2006/wordml" xmlns:wps="http://schemas.microsoft.com/office/word/2010/wordprocessingShape" mc:Ignorable="w14 w15 w16se w16cid w16 w16cex wp14">
   <w:body>
     <w:p>
       <w:pPr>
@@ -51,7 +51,47 @@
         <w:rPr>
           <w:lang w:val="es-CO"/>
         </w:rPr>
-        <w:t xml:space="preserve">Keen un desafío de supervivencia, esta situación lo ha llevado a convertirse en un asesino a sueldo, realidad que no le agrada, pero sabe que si no cumple con los contratos morirá de hambre. Cada vez que encuentra su siguiente víctima, el recuerdo de su hermano viene a su mente desde el día </w:t>
+        <w:t xml:space="preserve">Keen un desafío de supervivencia, esta situación lo ha llevado a convertirse en un asesino a sueldo, realidad que no le agrada, </w:t>
+      </w:r>
+      <w:commentRangeStart w:id="0"/>
+      <w:r>
+        <w:rPr>
+          <w:lang w:val="es-CO"/>
+        </w:rPr>
+        <w:t>pero sabe que si no cumple con los contratos morirá de hambre</w:t>
+      </w:r>
+      <w:commentRangeEnd w:id="0"/>
+      <w:r>
+        <w:rPr>
+          <w:rStyle w:val="CommentReference"/>
+        </w:rPr>
+        <w:commentReference w:id="0"/>
+      </w:r>
+      <w:r>
+        <w:rPr>
+          <w:lang w:val="es-CO"/>
+        </w:rPr>
+        <w:t xml:space="preserve">. </w:t>
+      </w:r>
+      <w:commentRangeStart w:id="1"/>
+      <w:r>
+        <w:rPr>
+          <w:lang w:val="es-CO"/>
+        </w:rPr>
+        <w:t xml:space="preserve">Cada vez que encuentra su siguiente víctima, el recuerdo de su hermano viene a su mente </w:t>
+      </w:r>
+      <w:commentRangeEnd w:id="1"/>
+      <w:r>
+        <w:rPr>
+          <w:rStyle w:val="CommentReference"/>
+        </w:rPr>
+        <w:commentReference w:id="1"/>
+      </w:r>
+      <w:r>
+        <w:rPr>
+          <w:lang w:val="es-CO"/>
+        </w:rPr>
+        <w:t xml:space="preserve">desde el día </w:t>
       </w:r>
       <w:r>
         <w:rPr>
@@ -95,7 +135,14 @@
         <w:rPr>
           <w:lang w:val="es-CO"/>
         </w:rPr>
-        <w:t xml:space="preserve">disponible, dentro de dicho </w:t>
+        <w:t xml:space="preserve">disponible, </w:t>
+      </w:r>
+      <w:commentRangeStart w:id="2"/>
+      <w:r>
+        <w:rPr>
+          <w:lang w:val="es-CO"/>
+        </w:rPr>
+        <w:t xml:space="preserve">dentro de dicho </w:t>
       </w:r>
       <w:r>
         <w:rPr>
@@ -107,7 +154,40 @@
         <w:rPr>
           <w:lang w:val="es-CO"/>
         </w:rPr>
-        <w:t xml:space="preserve"> se encuentra información básica de la víctima como los rasgos físicos, lugares que frecuenta y una serie de dígitos que informan la cantidad de dinero que se otorga como recompensa. En este momento, Keen acepta el </w:t>
+        <w:t xml:space="preserve"> se encuentra información básica de la víctima como los rasgos físicos, lugares que frecuenta y </w:t>
+      </w:r>
+      <w:commentRangeStart w:id="3"/>
+      <w:r>
+        <w:rPr>
+          <w:lang w:val="es-CO"/>
+        </w:rPr>
+        <w:t>una serie de dígitos que informan la cantidad de dinero que se otorga como recompensa</w:t>
+      </w:r>
+      <w:commentRangeEnd w:id="3"/>
+      <w:r>
+        <w:rPr>
+          <w:rStyle w:val="CommentReference"/>
+        </w:rPr>
+        <w:commentReference w:id="3"/>
+      </w:r>
+      <w:r>
+        <w:rPr>
+          <w:lang w:val="es-CO"/>
+        </w:rPr>
+        <w:t>.</w:t>
+      </w:r>
+      <w:commentRangeEnd w:id="2"/>
+      <w:r>
+        <w:rPr>
+          <w:rStyle w:val="CommentReference"/>
+        </w:rPr>
+        <w:commentReference w:id="2"/>
+      </w:r>
+      <w:r>
+        <w:rPr>
+          <w:lang w:val="es-CO"/>
+        </w:rPr>
+        <w:t xml:space="preserve"> En este momento, Keen acepta el </w:t>
       </w:r>
       <w:r>
         <w:rPr>
@@ -164,7 +244,14 @@
         <w:rPr>
           <w:lang w:val="es-CO"/>
         </w:rPr>
-        <w:t xml:space="preserve"> ,</w:t>
+        <w:t xml:space="preserve"> </w:t>
+      </w:r>
+      <w:commentRangeStart w:id="4"/>
+      <w:r>
+        <w:rPr>
+          <w:lang w:val="es-CO"/>
+        </w:rPr>
+        <w:t>,</w:t>
       </w:r>
       <w:proofErr w:type="gramEnd"/>
       <w:r>
@@ -173,6 +260,13 @@
         </w:rPr>
         <w:t xml:space="preserve"> asegurándose de dejar el espacio suficiente para cargar el cuerpo de la víctima.</w:t>
       </w:r>
+      <w:commentRangeEnd w:id="4"/>
+      <w:r>
+        <w:rPr>
+          <w:rStyle w:val="CommentReference"/>
+        </w:rPr>
+        <w:commentReference w:id="4"/>
+      </w:r>
     </w:p>
     <w:p>
       <w:pPr>
@@ -181,11 +275,25 @@
           <w:lang w:val="es-CO"/>
         </w:rPr>
       </w:pPr>
-      <w:r>
-        <w:rPr>
-          <w:lang w:val="es-CO"/>
-        </w:rPr>
-        <w:t xml:space="preserve">Al llegar a la dirección donde encontraría el sujeto del contrato, </w:t>
+      <w:commentRangeStart w:id="5"/>
+      <w:r>
+        <w:rPr>
+          <w:lang w:val="es-CO"/>
+        </w:rPr>
+        <w:t>Al llegar a la dirección donde encontraría el sujeto del contrato</w:t>
+      </w:r>
+      <w:commentRangeEnd w:id="5"/>
+      <w:r>
+        <w:rPr>
+          <w:rStyle w:val="CommentReference"/>
+        </w:rPr>
+        <w:commentReference w:id="5"/>
+      </w:r>
+      <w:r>
+        <w:rPr>
+          <w:lang w:val="es-CO"/>
+        </w:rPr>
+        <w:t xml:space="preserve">, </w:t>
       </w:r>
       <w:r>
         <w:rPr>
@@ -197,7 +305,47 @@
         <w:rPr>
           <w:lang w:val="es-CO"/>
         </w:rPr>
-        <w:t>, el localizador del le indica que el sujeto se encuentra en la terraza del edificio que tiene al frente, por lo que rápidamente decide subir. Al entrar a la terraza de aquel edificio vienen a su mente recuerdos de su infancia, reconociendo aquel lugar como su antiguo hogar. En el borde de la terraza se encuentra un hombre de espaldas, su víctima, quien no se ha percatado de su presencia. Keen procede a sacar su arma y apuntarle a aquel hombre, pero mientras se prepara para dar el tiro mortal nota en el cuello de la víctima un tatuaje conocido, un tatuaje que no había visto desde aquella noche en la que asesinaron a sus padres.</w:t>
+        <w:t xml:space="preserve">, el </w:t>
+      </w:r>
+      <w:commentRangeStart w:id="6"/>
+      <w:r>
+        <w:rPr>
+          <w:lang w:val="es-CO"/>
+        </w:rPr>
+        <w:t>localizador del le indica que el sujeto se encuentra en la terraza del edificio que tiene al frente</w:t>
+      </w:r>
+      <w:commentRangeEnd w:id="6"/>
+      <w:r>
+        <w:rPr>
+          <w:rStyle w:val="CommentReference"/>
+        </w:rPr>
+        <w:commentReference w:id="6"/>
+      </w:r>
+      <w:r>
+        <w:rPr>
+          <w:lang w:val="es-CO"/>
+        </w:rPr>
+        <w:t xml:space="preserve">, por lo que rápidamente decide subir. </w:t>
+      </w:r>
+      <w:commentRangeStart w:id="7"/>
+      <w:r>
+        <w:rPr>
+          <w:lang w:val="es-CO"/>
+        </w:rPr>
+        <w:t xml:space="preserve">Al entrar a la terraza de aquel edificio vienen a su mente recuerdos de su infancia, </w:t>
+      </w:r>
+      <w:commentRangeEnd w:id="7"/>
+      <w:r>
+        <w:rPr>
+          <w:rStyle w:val="CommentReference"/>
+        </w:rPr>
+        <w:commentReference w:id="7"/>
+      </w:r>
+      <w:r>
+        <w:rPr>
+          <w:lang w:val="es-CO"/>
+        </w:rPr>
+        <w:t>reconociendo aquel lugar como su antiguo hogar. En el borde de la terraza se encuentra un hombre de espaldas, su víctima, quien no se ha percatado de su presencia. Keen procede a sacar su arma y apuntarle a aquel hombre, pero mientras se prepara para dar el tiro mortal nota en el cuello de la víctima un tatuaje conocido, un tatuaje que no había visto desde aquella noche en la que asesinaron a sus padres.</w:t>
       </w:r>
     </w:p>
     <w:p>
@@ -219,8 +367,6 @@
         </w:rPr>
         <w:t>Muñoz</w:t>
       </w:r>
-      <w:bookmarkStart w:id="0" w:name="_GoBack"/>
-      <w:bookmarkEnd w:id="0"/>
     </w:p>
     <w:p>
       <w:pPr>
@@ -240,8 +386,303 @@
 </w:document>
 </file>
 
+<file path=word/comments.xml><?xml version="1.0" encoding="utf-8"?>
+<w:comments xmlns:wpc="http://schemas.microsoft.com/office/word/2010/wordprocessingCanvas" xmlns:cx="http://schemas.microsoft.com/office/drawing/2014/chartex" xmlns:cx1="http://schemas.microsoft.com/office/drawing/2015/9/8/chartex" xmlns:cx2="http://schemas.microsoft.com/office/drawing/2015/10/21/chartex" xmlns:cx3="http://schemas.microsoft.com/office/drawing/2016/5/9/chartex" xmlns:cx4="http://schemas.microsoft.com/office/drawing/2016/5/10/chartex" xmlns:cx5="http://schemas.microsoft.com/office/drawing/2016/5/11/chartex" xmlns:cx6="http://schemas.microsoft.com/office/drawing/2016/5/12/chartex" xmlns:cx7="http://schemas.microsoft.com/office/drawing/2016/5/13/chartex" xmlns:cx8="http://schemas.microsoft.com/office/drawing/2016/5/14/chartex" xmlns:mc="http://schemas.openxmlformats.org/markup-compatibility/2006" xmlns:aink="http://schemas.microsoft.com/office/drawing/2016/ink" xmlns:am3d="http://schemas.microsoft.com/office/drawing/2017/model3d" xmlns:o="urn:schemas-microsoft-com:office:office" xmlns:r="http://schemas.openxmlformats.org/officeDocument/2006/relationships" xmlns:m="http://schemas.openxmlformats.org/officeDocument/2006/math" xmlns:v="urn:schemas-microsoft-com:vml" xmlns:wp14="http://schemas.microsoft.com/office/word/2010/wordprocessingDrawing" xmlns:wp="http://schemas.openxmlformats.org/drawingml/2006/wordprocessingDrawing" xmlns:w10="urn:schemas-microsoft-com:office:word" xmlns:w="http://schemas.openxmlformats.org/wordprocessingml/2006/main" xmlns:w14="http://schemas.microsoft.com/office/word/2010/wordml" xmlns:w15="http://schemas.microsoft.com/office/word/2012/wordml" xmlns:w16cex="http://schemas.microsoft.com/office/word/2018/wordml/cex" xmlns:w16cid="http://schemas.microsoft.com/office/word/2016/wordml/cid" xmlns:w16="http://schemas.microsoft.com/office/word/2018/wordml" xmlns:w16se="http://schemas.microsoft.com/office/word/2015/wordml/symex" xmlns:wpg="http://schemas.microsoft.com/office/word/2010/wordprocessingGroup" xmlns:wpi="http://schemas.microsoft.com/office/word/2010/wordprocessingInk" xmlns:wne="http://schemas.microsoft.com/office/word/2006/wordml" xmlns:wps="http://schemas.microsoft.com/office/word/2010/wordprocessingShape" mc:Ignorable="w14 w15 w16se w16cid w16 w16cex wp14">
+  <w:comment w:id="0" w:author="Jose Iguaran Muñoz" w:date="2020-04-21T16:23:00Z" w:initials="JIM">
+    <w:p>
+      <w:pPr>
+        <w:pStyle w:val="CommentText"/>
+        <w:rPr>
+          <w:lang w:val="es-CO"/>
+        </w:rPr>
+      </w:pPr>
+      <w:r>
+        <w:rPr>
+          <w:rStyle w:val="CommentReference"/>
+        </w:rPr>
+        <w:annotationRef/>
+      </w:r>
+      <w:r>
+        <w:rPr>
+          <w:lang w:val="es-CO"/>
+        </w:rPr>
+        <w:t>Condicionales</w:t>
+      </w:r>
+    </w:p>
+    <w:p>
+      <w:pPr>
+        <w:pStyle w:val="CommentText"/>
+      </w:pPr>
+    </w:p>
+  </w:comment>
+  <w:comment w:id="1" w:author="Jose Iguaran Muñoz" w:date="2020-04-21T16:24:00Z" w:initials="JIM">
+    <w:p>
+      <w:pPr>
+        <w:pStyle w:val="CommentText"/>
+      </w:pPr>
+      <w:r>
+        <w:rPr>
+          <w:rStyle w:val="CommentReference"/>
+        </w:rPr>
+        <w:annotationRef/>
+      </w:r>
+      <w:proofErr w:type="spellStart"/>
+      <w:r>
+        <w:t>Ciclos</w:t>
+      </w:r>
+      <w:proofErr w:type="spellEnd"/>
+    </w:p>
+  </w:comment>
+  <w:comment w:id="3" w:author="Jose Iguaran Muñoz" w:date="2020-04-21T16:28:00Z" w:initials="JIM">
+    <w:p>
+      <w:pPr>
+        <w:pStyle w:val="CommentText"/>
+      </w:pPr>
+      <w:r>
+        <w:rPr>
+          <w:rStyle w:val="CommentReference"/>
+        </w:rPr>
+        <w:annotationRef/>
+      </w:r>
+      <w:proofErr w:type="spellStart"/>
+      <w:r>
+        <w:t>Arreglo</w:t>
+      </w:r>
+      <w:proofErr w:type="spellEnd"/>
+    </w:p>
+  </w:comment>
+  <w:comment w:id="2" w:author="Jose Iguaran Muñoz" w:date="2020-04-21T16:25:00Z" w:initials="JIM">
+    <w:p>
+      <w:pPr>
+        <w:pStyle w:val="CommentText"/>
+        <w:rPr>
+          <w:lang w:val="es-CO"/>
+        </w:rPr>
+      </w:pPr>
+      <w:r>
+        <w:rPr>
+          <w:rStyle w:val="CommentReference"/>
+        </w:rPr>
+        <w:annotationRef/>
+      </w:r>
+      <w:proofErr w:type="spellStart"/>
+      <w:r>
+        <w:rPr>
+          <w:lang w:val="es-CO"/>
+        </w:rPr>
+        <w:t>Struct</w:t>
+      </w:r>
+      <w:proofErr w:type="spellEnd"/>
+      <w:r>
+        <w:rPr>
+          <w:lang w:val="es-CO"/>
+        </w:rPr>
+        <w:t xml:space="preserve"> Contrato</w:t>
+      </w:r>
+    </w:p>
+    <w:p>
+      <w:pPr>
+        <w:pStyle w:val="CommentText"/>
+        <w:rPr>
+          <w:lang w:val="es-CO"/>
+        </w:rPr>
+      </w:pPr>
+    </w:p>
+  </w:comment>
+  <w:comment w:id="4" w:author="Jose Iguaran Muñoz" w:date="2020-04-21T16:26:00Z" w:initials="JIM">
+    <w:p>
+      <w:pPr>
+        <w:pStyle w:val="CommentText"/>
+        <w:rPr>
+          <w:lang w:val="es-CO"/>
+        </w:rPr>
+      </w:pPr>
+      <w:r>
+        <w:rPr>
+          <w:rStyle w:val="CommentReference"/>
+        </w:rPr>
+        <w:annotationRef/>
+      </w:r>
+      <w:r>
+        <w:rPr>
+          <w:lang w:val="es-CO"/>
+        </w:rPr>
+        <w:t>Reserva de memoria</w:t>
+      </w:r>
+    </w:p>
+    <w:p>
+      <w:pPr>
+        <w:pStyle w:val="CommentText"/>
+        <w:rPr>
+          <w:lang w:val="es-CO"/>
+        </w:rPr>
+      </w:pPr>
+    </w:p>
+  </w:comment>
+  <w:comment w:id="5" w:author="Jose Iguaran Muñoz" w:date="2020-04-21T16:27:00Z" w:initials="JIM">
+    <w:p>
+      <w:pPr>
+        <w:pStyle w:val="CommentText"/>
+        <w:rPr>
+          <w:lang w:val="es-CO"/>
+        </w:rPr>
+      </w:pPr>
+      <w:r>
+        <w:rPr>
+          <w:rStyle w:val="CommentReference"/>
+        </w:rPr>
+        <w:annotationRef/>
+      </w:r>
+      <w:r>
+        <w:rPr>
+          <w:lang w:val="es-CO"/>
+        </w:rPr>
+        <w:t>Apuntadores</w:t>
+      </w:r>
+    </w:p>
+  </w:comment>
+  <w:comment w:id="6" w:author="Jose Iguaran Muñoz" w:date="2020-04-21T16:28:00Z" w:initials="JIM">
+    <w:p>
+      <w:pPr>
+        <w:pStyle w:val="CommentText"/>
+        <w:rPr>
+          <w:lang w:val="es-CO"/>
+        </w:rPr>
+      </w:pPr>
+      <w:r>
+        <w:rPr>
+          <w:rStyle w:val="CommentReference"/>
+        </w:rPr>
+        <w:annotationRef/>
+      </w:r>
+      <w:r>
+        <w:rPr>
+          <w:lang w:val="es-CO"/>
+        </w:rPr>
+        <w:t>Funciones</w:t>
+      </w:r>
+      <w:r>
+        <w:rPr>
+          <w:lang w:val="es-CO"/>
+        </w:rPr>
+        <w:t xml:space="preserve"> (Le devuelve la </w:t>
+      </w:r>
+      <w:r>
+        <w:rPr>
+          <w:lang w:val="es-CO"/>
+        </w:rPr>
+        <w:t>ubicación del sujeto)</w:t>
+      </w:r>
+    </w:p>
+  </w:comment>
+  <w:comment w:id="7" w:author="Jose Iguaran Muñoz" w:date="2020-04-21T16:30:00Z" w:initials="JIM">
+    <w:p>
+      <w:pPr>
+        <w:pStyle w:val="CommentText"/>
+        <w:rPr>
+          <w:lang w:val="es-CO"/>
+        </w:rPr>
+      </w:pPr>
+      <w:r>
+        <w:rPr>
+          <w:rStyle w:val="CommentReference"/>
+        </w:rPr>
+        <w:annotationRef/>
+      </w:r>
+      <w:r>
+        <w:rPr>
+          <w:lang w:val="es-CO"/>
+        </w:rPr>
+        <w:t xml:space="preserve">Procedimiento </w:t>
+      </w:r>
+      <w:r>
+        <w:rPr>
+          <w:lang w:val="es-CO"/>
+        </w:rPr>
+        <w:t xml:space="preserve">(Como un </w:t>
+      </w:r>
+      <w:proofErr w:type="spellStart"/>
+      <w:r>
+        <w:rPr>
+          <w:lang w:val="es-CO"/>
+        </w:rPr>
+        <w:t>print</w:t>
+      </w:r>
+      <w:proofErr w:type="spellEnd"/>
+      <w:r>
+        <w:rPr>
+          <w:lang w:val="es-CO"/>
+        </w:rPr>
+        <w:t xml:space="preserve"> en la mente de </w:t>
+      </w:r>
+      <w:proofErr w:type="spellStart"/>
+      <w:r>
+        <w:rPr>
+          <w:lang w:val="es-CO"/>
+        </w:rPr>
+        <w:t>Keen</w:t>
+      </w:r>
+      <w:proofErr w:type="spellEnd"/>
+      <w:r>
+        <w:rPr>
+          <w:lang w:val="es-CO"/>
+        </w:rPr>
+        <w:t>)</w:t>
+      </w:r>
+    </w:p>
+  </w:comment>
+</w:comments>
+</file>
+
+<file path=word/commentsExtended.xml><?xml version="1.0" encoding="utf-8"?>
+<w15:commentsEx xmlns:wpc="http://schemas.microsoft.com/office/word/2010/wordprocessingCanvas" xmlns:cx="http://schemas.microsoft.com/office/drawing/2014/chartex" xmlns:cx1="http://schemas.microsoft.com/office/drawing/2015/9/8/chartex" xmlns:cx2="http://schemas.microsoft.com/office/drawing/2015/10/21/chartex" xmlns:cx3="http://schemas.microsoft.com/office/drawing/2016/5/9/chartex" xmlns:cx4="http://schemas.microsoft.com/office/drawing/2016/5/10/chartex" xmlns:cx5="http://schemas.microsoft.com/office/drawing/2016/5/11/chartex" xmlns:cx6="http://schemas.microsoft.com/office/drawing/2016/5/12/chartex" xmlns:cx7="http://schemas.microsoft.com/office/drawing/2016/5/13/chartex" xmlns:cx8="http://schemas.microsoft.com/office/drawing/2016/5/14/chartex" xmlns:mc="http://schemas.openxmlformats.org/markup-compatibility/2006" xmlns:aink="http://schemas.microsoft.com/office/drawing/2016/ink" xmlns:am3d="http://schemas.microsoft.com/office/drawing/2017/model3d" xmlns:o="urn:schemas-microsoft-com:office:office" xmlns:r="http://schemas.openxmlformats.org/officeDocument/2006/relationships" xmlns:m="http://schemas.openxmlformats.org/officeDocument/2006/math" xmlns:v="urn:schemas-microsoft-com:vml" xmlns:wp14="http://schemas.microsoft.com/office/word/2010/wordprocessingDrawing" xmlns:wp="http://schemas.openxmlformats.org/drawingml/2006/wordprocessingDrawing" xmlns:w10="urn:schemas-microsoft-com:office:word" xmlns:w="http://schemas.openxmlformats.org/wordprocessingml/2006/main" xmlns:w14="http://schemas.microsoft.com/office/word/2010/wordml" xmlns:w15="http://schemas.microsoft.com/office/word/2012/wordml" xmlns:w16cex="http://schemas.microsoft.com/office/word/2018/wordml/cex" xmlns:w16cid="http://schemas.microsoft.com/office/word/2016/wordml/cid" xmlns:w16="http://schemas.microsoft.com/office/word/2018/wordml" xmlns:w16se="http://schemas.microsoft.com/office/word/2015/wordml/symex" xmlns:wpg="http://schemas.microsoft.com/office/word/2010/wordprocessingGroup" xmlns:wpi="http://schemas.microsoft.com/office/word/2010/wordprocessingInk" xmlns:wne="http://schemas.microsoft.com/office/word/2006/wordml" xmlns:wps="http://schemas.microsoft.com/office/word/2010/wordprocessingShape" mc:Ignorable="w14 w15 w16se w16cid w16 w16cex wp14">
+  <w15:commentEx w15:paraId="2CEB3028" w15:done="0"/>
+  <w15:commentEx w15:paraId="137E849D" w15:done="0"/>
+  <w15:commentEx w15:paraId="4C6E05AA" w15:done="0"/>
+  <w15:commentEx w15:paraId="15BBD0EF" w15:done="0"/>
+  <w15:commentEx w15:paraId="6AE9027C" w15:done="0"/>
+  <w15:commentEx w15:paraId="3CAF1863" w15:done="0"/>
+  <w15:commentEx w15:paraId="443ED1D7" w15:done="0"/>
+  <w15:commentEx w15:paraId="62DC6B1B" w15:done="0"/>
+</w15:commentsEx>
+</file>
+
+<file path=word/commentsExtensible.xml><?xml version="1.0" encoding="utf-8"?>
+<w16cex:commentsExtensible xmlns:wpc="http://schemas.microsoft.com/office/word/2010/wordprocessingCanvas" xmlns:cx="http://schemas.microsoft.com/office/drawing/2014/chartex" xmlns:cx1="http://schemas.microsoft.com/office/drawing/2015/9/8/chartex" xmlns:cx2="http://schemas.microsoft.com/office/drawing/2015/10/21/chartex" xmlns:cx3="http://schemas.microsoft.com/office/drawing/2016/5/9/chartex" xmlns:cx4="http://schemas.microsoft.com/office/drawing/2016/5/10/chartex" xmlns:cx5="http://schemas.microsoft.com/office/drawing/2016/5/11/chartex" xmlns:cx6="http://schemas.microsoft.com/office/drawing/2016/5/12/chartex" xmlns:cx7="http://schemas.microsoft.com/office/drawing/2016/5/13/chartex" xmlns:cx8="http://schemas.microsoft.com/office/drawing/2016/5/14/chartex" xmlns:mc="http://schemas.openxmlformats.org/markup-compatibility/2006" xmlns:aink="http://schemas.microsoft.com/office/drawing/2016/ink" xmlns:am3d="http://schemas.microsoft.com/office/drawing/2017/model3d" xmlns:o="urn:schemas-microsoft-com:office:office" xmlns:r="http://schemas.openxmlformats.org/officeDocument/2006/relationships" xmlns:m="http://schemas.openxmlformats.org/officeDocument/2006/math" xmlns:v="urn:schemas-microsoft-com:vml" xmlns:wp14="http://schemas.microsoft.com/office/word/2010/wordprocessingDrawing" xmlns:wp="http://schemas.openxmlformats.org/drawingml/2006/wordprocessingDrawing" xmlns:w10="urn:schemas-microsoft-com:office:word" xmlns:w="http://schemas.openxmlformats.org/wordprocessingml/2006/main" xmlns:w14="http://schemas.microsoft.com/office/word/2010/wordml" xmlns:w15="http://schemas.microsoft.com/office/word/2012/wordml" xmlns:w16cex="http://schemas.microsoft.com/office/word/2018/wordml/cex" xmlns:w16cid="http://schemas.microsoft.com/office/word/2016/wordml/cid" xmlns:w16="http://schemas.microsoft.com/office/word/2018/wordml" xmlns:w16se="http://schemas.microsoft.com/office/word/2015/wordml/symex" xmlns:wpg="http://schemas.microsoft.com/office/word/2010/wordprocessingGroup" xmlns:wpi="http://schemas.microsoft.com/office/word/2010/wordprocessingInk" xmlns:wne="http://schemas.microsoft.com/office/word/2006/wordml" xmlns:wps="http://schemas.microsoft.com/office/word/2010/wordprocessingShape" mc:Ignorable="w14 w15 w16se w16cid w16 w16cex wp14">
+  <w16cex:commentExtensible w16cex:durableId="22499C9F" w16cex:dateUtc="2020-04-21T21:23:00Z"/>
+  <w16cex:commentExtensible w16cex:durableId="22499CD4" w16cex:dateUtc="2020-04-21T21:24:00Z"/>
+  <w16cex:commentExtensible w16cex:durableId="22499D9E" w16cex:dateUtc="2020-04-21T21:28:00Z"/>
+  <w16cex:commentExtensible w16cex:durableId="22499D13" w16cex:dateUtc="2020-04-21T21:25:00Z"/>
+  <w16cex:commentExtensible w16cex:durableId="22499D3A" w16cex:dateUtc="2020-04-21T21:26:00Z"/>
+  <w16cex:commentExtensible w16cex:durableId="22499D71" w16cex:dateUtc="2020-04-21T21:27:00Z"/>
+  <w16cex:commentExtensible w16cex:durableId="22499DB8" w16cex:dateUtc="2020-04-21T21:28:00Z"/>
+  <w16cex:commentExtensible w16cex:durableId="22499E26" w16cex:dateUtc="2020-04-21T21:30:00Z"/>
+</w16cex:commentsExtensible>
+</file>
+
+<file path=word/commentsIds.xml><?xml version="1.0" encoding="utf-8"?>
+<w16cid:commentsIds xmlns:wpc="http://schemas.microsoft.com/office/word/2010/wordprocessingCanvas" xmlns:cx="http://schemas.microsoft.com/office/drawing/2014/chartex" xmlns:cx1="http://schemas.microsoft.com/office/drawing/2015/9/8/chartex" xmlns:cx2="http://schemas.microsoft.com/office/drawing/2015/10/21/chartex" xmlns:cx3="http://schemas.microsoft.com/office/drawing/2016/5/9/chartex" xmlns:cx4="http://schemas.microsoft.com/office/drawing/2016/5/10/chartex" xmlns:cx5="http://schemas.microsoft.com/office/drawing/2016/5/11/chartex" xmlns:cx6="http://schemas.microsoft.com/office/drawing/2016/5/12/chartex" xmlns:cx7="http://schemas.microsoft.com/office/drawing/2016/5/13/chartex" xmlns:cx8="http://schemas.microsoft.com/office/drawing/2016/5/14/chartex" xmlns:mc="http://schemas.openxmlformats.org/markup-compatibility/2006" xmlns:aink="http://schemas.microsoft.com/office/drawing/2016/ink" xmlns:am3d="http://schemas.microsoft.com/office/drawing/2017/model3d" xmlns:o="urn:schemas-microsoft-com:office:office" xmlns:r="http://schemas.openxmlformats.org/officeDocument/2006/relationships" xmlns:m="http://schemas.openxmlformats.org/officeDocument/2006/math" xmlns:v="urn:schemas-microsoft-com:vml" xmlns:wp14="http://schemas.microsoft.com/office/word/2010/wordprocessingDrawing" xmlns:wp="http://schemas.openxmlformats.org/drawingml/2006/wordprocessingDrawing" xmlns:w10="urn:schemas-microsoft-com:office:word" xmlns:w="http://schemas.openxmlformats.org/wordprocessingml/2006/main" xmlns:w14="http://schemas.microsoft.com/office/word/2010/wordml" xmlns:w15="http://schemas.microsoft.com/office/word/2012/wordml" xmlns:w16cex="http://schemas.microsoft.com/office/word/2018/wordml/cex" xmlns:w16cid="http://schemas.microsoft.com/office/word/2016/wordml/cid" xmlns:w16="http://schemas.microsoft.com/office/word/2018/wordml" xmlns:w16se="http://schemas.microsoft.com/office/word/2015/wordml/symex" xmlns:wpg="http://schemas.microsoft.com/office/word/2010/wordprocessingGroup" xmlns:wpi="http://schemas.microsoft.com/office/word/2010/wordprocessingInk" xmlns:wne="http://schemas.microsoft.com/office/word/2006/wordml" xmlns:wps="http://schemas.microsoft.com/office/word/2010/wordprocessingShape" mc:Ignorable="w14 w15 w16se w16cid w16 w16cex wp14">
+  <w16cid:commentId w16cid:paraId="2CEB3028" w16cid:durableId="22499C9F"/>
+  <w16cid:commentId w16cid:paraId="137E849D" w16cid:durableId="22499CD4"/>
+  <w16cid:commentId w16cid:paraId="4C6E05AA" w16cid:durableId="22499D9E"/>
+  <w16cid:commentId w16cid:paraId="15BBD0EF" w16cid:durableId="22499D13"/>
+  <w16cid:commentId w16cid:paraId="6AE9027C" w16cid:durableId="22499D3A"/>
+  <w16cid:commentId w16cid:paraId="3CAF1863" w16cid:durableId="22499D71"/>
+  <w16cid:commentId w16cid:paraId="443ED1D7" w16cid:durableId="22499DB8"/>
+  <w16cid:commentId w16cid:paraId="62DC6B1B" w16cid:durableId="22499E26"/>
+</w16cid:commentsIds>
+</file>
+
+<file path=word/people.xml><?xml version="1.0" encoding="utf-8"?>
+<w15:people xmlns:wpc="http://schemas.microsoft.com/office/word/2010/wordprocessingCanvas" xmlns:cx="http://schemas.microsoft.com/office/drawing/2014/chartex" xmlns:cx1="http://schemas.microsoft.com/office/drawing/2015/9/8/chartex" xmlns:cx2="http://schemas.microsoft.com/office/drawing/2015/10/21/chartex" xmlns:cx3="http://schemas.microsoft.com/office/drawing/2016/5/9/chartex" xmlns:cx4="http://schemas.microsoft.com/office/drawing/2016/5/10/chartex" xmlns:cx5="http://schemas.microsoft.com/office/drawing/2016/5/11/chartex" xmlns:cx6="http://schemas.microsoft.com/office/drawing/2016/5/12/chartex" xmlns:cx7="http://schemas.microsoft.com/office/drawing/2016/5/13/chartex" xmlns:cx8="http://schemas.microsoft.com/office/drawing/2016/5/14/chartex" xmlns:mc="http://schemas.openxmlformats.org/markup-compatibility/2006" xmlns:aink="http://schemas.microsoft.com/office/drawing/2016/ink" xmlns:am3d="http://schemas.microsoft.com/office/drawing/2017/model3d" xmlns:o="urn:schemas-microsoft-com:office:office" xmlns:r="http://schemas.openxmlformats.org/officeDocument/2006/relationships" xmlns:m="http://schemas.openxmlformats.org/officeDocument/2006/math" xmlns:v="urn:schemas-microsoft-com:vml" xmlns:wp14="http://schemas.microsoft.com/office/word/2010/wordprocessingDrawing" xmlns:wp="http://schemas.openxmlformats.org/drawingml/2006/wordprocessingDrawing" xmlns:w10="urn:schemas-microsoft-com:office:word" xmlns:w="http://schemas.openxmlformats.org/wordprocessingml/2006/main" xmlns:w14="http://schemas.microsoft.com/office/word/2010/wordml" xmlns:w15="http://schemas.microsoft.com/office/word/2012/wordml" xmlns:w16cex="http://schemas.microsoft.com/office/word/2018/wordml/cex" xmlns:w16cid="http://schemas.microsoft.com/office/word/2016/wordml/cid" xmlns:w16="http://schemas.microsoft.com/office/word/2018/wordml" xmlns:w16se="http://schemas.microsoft.com/office/word/2015/wordml/symex" xmlns:wpg="http://schemas.microsoft.com/office/word/2010/wordprocessingGroup" xmlns:wpi="http://schemas.microsoft.com/office/word/2010/wordprocessingInk" xmlns:wne="http://schemas.microsoft.com/office/word/2006/wordml" xmlns:wps="http://schemas.microsoft.com/office/word/2010/wordprocessingShape" mc:Ignorable="w14 w15 w16se w16cid w16 w16cex wp14">
+  <w15:person w15:author="Jose Iguaran Muñoz">
+    <w15:presenceInfo w15:providerId="Windows Live" w15:userId="7a00eba22ae1dfd9"/>
+  </w15:person>
+</w15:people>
+</file>
+
 <file path=word/styles.xml><?xml version="1.0" encoding="utf-8"?>
-<w:styles xmlns:mc="http://schemas.openxmlformats.org/markup-compatibility/2006" xmlns:r="http://schemas.openxmlformats.org/officeDocument/2006/relationships" xmlns:w="http://schemas.openxmlformats.org/wordprocessingml/2006/main" xmlns:w14="http://schemas.microsoft.com/office/word/2010/wordml" xmlns:w15="http://schemas.microsoft.com/office/word/2012/wordml" xmlns:w16cid="http://schemas.microsoft.com/office/word/2016/wordml/cid" xmlns:w16se="http://schemas.microsoft.com/office/word/2015/wordml/symex" mc:Ignorable="w14 w15 w16se w16cid">
+<w:styles xmlns:mc="http://schemas.openxmlformats.org/markup-compatibility/2006" xmlns:r="http://schemas.openxmlformats.org/officeDocument/2006/relationships" xmlns:w="http://schemas.openxmlformats.org/wordprocessingml/2006/main" xmlns:w14="http://schemas.microsoft.com/office/word/2010/wordml" xmlns:w15="http://schemas.microsoft.com/office/word/2012/wordml" xmlns:w16cex="http://schemas.microsoft.com/office/word/2018/wordml/cex" xmlns:w16cid="http://schemas.microsoft.com/office/word/2016/wordml/cid" xmlns:w16="http://schemas.microsoft.com/office/word/2018/wordml" xmlns:w16se="http://schemas.microsoft.com/office/word/2015/wordml/symex" mc:Ignorable="w14 w15 w16se w16cid w16 w16cex">
   <w:docDefaults>
     <w:rPrDefault>
       <w:rPr>
@@ -666,6 +1107,104 @@
     <w:semiHidden/>
     <w:unhideWhenUsed/>
   </w:style>
+  <w:style w:type="character" w:styleId="CommentReference">
+    <w:name w:val="annotation reference"/>
+    <w:basedOn w:val="DefaultParagraphFont"/>
+    <w:uiPriority w:val="99"/>
+    <w:semiHidden/>
+    <w:unhideWhenUsed/>
+    <w:rsid w:val="007D2F68"/>
+    <w:rPr>
+      <w:sz w:val="16"/>
+      <w:szCs w:val="16"/>
+    </w:rPr>
+  </w:style>
+  <w:style w:type="paragraph" w:styleId="CommentText">
+    <w:name w:val="annotation text"/>
+    <w:basedOn w:val="Normal"/>
+    <w:link w:val="CommentTextChar"/>
+    <w:uiPriority w:val="99"/>
+    <w:semiHidden/>
+    <w:unhideWhenUsed/>
+    <w:rsid w:val="007D2F68"/>
+    <w:pPr>
+      <w:spacing w:line="240" w:lineRule="auto"/>
+    </w:pPr>
+    <w:rPr>
+      <w:sz w:val="20"/>
+      <w:szCs w:val="20"/>
+    </w:rPr>
+  </w:style>
+  <w:style w:type="character" w:customStyle="1" w:styleId="CommentTextChar">
+    <w:name w:val="Comment Text Char"/>
+    <w:basedOn w:val="DefaultParagraphFont"/>
+    <w:link w:val="CommentText"/>
+    <w:uiPriority w:val="99"/>
+    <w:semiHidden/>
+    <w:rsid w:val="007D2F68"/>
+    <w:rPr>
+      <w:sz w:val="20"/>
+      <w:szCs w:val="20"/>
+    </w:rPr>
+  </w:style>
+  <w:style w:type="paragraph" w:styleId="CommentSubject">
+    <w:name w:val="annotation subject"/>
+    <w:basedOn w:val="CommentText"/>
+    <w:next w:val="CommentText"/>
+    <w:link w:val="CommentSubjectChar"/>
+    <w:uiPriority w:val="99"/>
+    <w:semiHidden/>
+    <w:unhideWhenUsed/>
+    <w:rsid w:val="007D2F68"/>
+    <w:rPr>
+      <w:b/>
+      <w:bCs/>
+    </w:rPr>
+  </w:style>
+  <w:style w:type="character" w:customStyle="1" w:styleId="CommentSubjectChar">
+    <w:name w:val="Comment Subject Char"/>
+    <w:basedOn w:val="CommentTextChar"/>
+    <w:link w:val="CommentSubject"/>
+    <w:uiPriority w:val="99"/>
+    <w:semiHidden/>
+    <w:rsid w:val="007D2F68"/>
+    <w:rPr>
+      <w:b/>
+      <w:bCs/>
+      <w:sz w:val="20"/>
+      <w:szCs w:val="20"/>
+    </w:rPr>
+  </w:style>
+  <w:style w:type="paragraph" w:styleId="BalloonText">
+    <w:name w:val="Balloon Text"/>
+    <w:basedOn w:val="Normal"/>
+    <w:link w:val="BalloonTextChar"/>
+    <w:uiPriority w:val="99"/>
+    <w:semiHidden/>
+    <w:unhideWhenUsed/>
+    <w:rsid w:val="007D2F68"/>
+    <w:pPr>
+      <w:spacing w:after="0" w:line="240" w:lineRule="auto"/>
+    </w:pPr>
+    <w:rPr>
+      <w:rFonts w:ascii="Segoe UI" w:hAnsi="Segoe UI" w:cs="Segoe UI"/>
+      <w:sz w:val="18"/>
+      <w:szCs w:val="18"/>
+    </w:rPr>
+  </w:style>
+  <w:style w:type="character" w:customStyle="1" w:styleId="BalloonTextChar">
+    <w:name w:val="Balloon Text Char"/>
+    <w:basedOn w:val="DefaultParagraphFont"/>
+    <w:link w:val="BalloonText"/>
+    <w:uiPriority w:val="99"/>
+    <w:semiHidden/>
+    <w:rsid w:val="007D2F68"/>
+    <w:rPr>
+      <w:rFonts w:ascii="Segoe UI" w:hAnsi="Segoe UI" w:cs="Segoe UI"/>
+      <w:sz w:val="18"/>
+      <w:szCs w:val="18"/>
+    </w:rPr>
+  </w:style>
 </w:styles>
 </file>
 

</xml_diff>